<commit_message>
Fix double-spacing in quoted blocks
</commit_message>
<xml_diff>
--- a/shunn/long/template-modern.docx
+++ b/shunn/long/template-modern.docx
@@ -1,13 +1,11 @@
 
 <file path=word/document.xml><?xml version="1.0" encoding="utf-8"?>
-<w:document xmlns:wpc="http://schemas.microsoft.com/office/word/2010/wordprocessingCanvas" xmlns:cx="http://schemas.microsoft.com/office/drawing/2014/chartex" xmlns:cx1="http://schemas.microsoft.com/office/drawing/2015/9/8/chartex" xmlns:cx2="http://schemas.microsoft.com/office/drawing/2015/10/21/chartex" xmlns:cx3="http://schemas.microsoft.com/office/drawing/2016/5/9/chartex" xmlns:cx4="http://schemas.microsoft.com/office/drawing/2016/5/10/chartex" xmlns:cx5="http://schemas.microsoft.com/office/drawing/2016/5/11/chartex" xmlns:cx6="http://schemas.microsoft.com/office/drawing/2016/5/12/chartex" xmlns:cx7="http://schemas.microsoft.com/office/drawing/2016/5/13/chartex" xmlns:cx8="http://schemas.microsoft.com/office/drawing/2016/5/14/chartex" xmlns:mc="http://schemas.openxmlformats.org/markup-compatibility/2006" xmlns:aink="http://schemas.microsoft.com/office/drawing/2016/ink" xmlns:am3d="http://schemas.microsoft.com/office/drawing/2017/model3d" xmlns:o="urn:schemas-microsoft-com:office:office" xmlns:r="http://schemas.openxmlformats.org/officeDocument/2006/relationships" xmlns:m="http://schemas.openxmlformats.org/officeDocument/2006/math" xmlns:v="urn:schemas-microsoft-com:vml" xmlns:wp14="http://schemas.microsoft.com/office/word/2010/wordprocessingDrawing" xmlns:wp="http://schemas.openxmlformats.org/drawingml/2006/wordprocessingDrawing" xmlns:w10="urn:schemas-microsoft-com:office:word" xmlns:w="http://schemas.openxmlformats.org/wordprocessingml/2006/main" xmlns:w14="http://schemas.microsoft.com/office/word/2010/wordml" xmlns:w15="http://schemas.microsoft.com/office/word/2012/wordml" xmlns:w16cid="http://schemas.microsoft.com/office/word/2016/wordml/cid" xmlns:w16se="http://schemas.microsoft.com/office/word/2015/wordml/symex" xmlns:wpg="http://schemas.microsoft.com/office/word/2010/wordprocessingGroup" xmlns:wpi="http://schemas.microsoft.com/office/word/2010/wordprocessingInk" xmlns:wne="http://schemas.microsoft.com/office/word/2006/wordml" xmlns:wps="http://schemas.microsoft.com/office/word/2010/wordprocessingShape" mc:Ignorable="w14 w15 w16se w16cid wp14">
+<w:document xmlns:wpc="http://schemas.microsoft.com/office/word/2010/wordprocessingCanvas" xmlns:cx="http://schemas.microsoft.com/office/drawing/2014/chartex" xmlns:cx1="http://schemas.microsoft.com/office/drawing/2015/9/8/chartex" xmlns:cx2="http://schemas.microsoft.com/office/drawing/2015/10/21/chartex" xmlns:cx3="http://schemas.microsoft.com/office/drawing/2016/5/9/chartex" xmlns:cx4="http://schemas.microsoft.com/office/drawing/2016/5/10/chartex" xmlns:cx5="http://schemas.microsoft.com/office/drawing/2016/5/11/chartex" xmlns:cx6="http://schemas.microsoft.com/office/drawing/2016/5/12/chartex" xmlns:cx7="http://schemas.microsoft.com/office/drawing/2016/5/13/chartex" xmlns:cx8="http://schemas.microsoft.com/office/drawing/2016/5/14/chartex" xmlns:mc="http://schemas.openxmlformats.org/markup-compatibility/2006" xmlns:aink="http://schemas.microsoft.com/office/drawing/2016/ink" xmlns:am3d="http://schemas.microsoft.com/office/drawing/2017/model3d" xmlns:o="urn:schemas-microsoft-com:office:office" xmlns:oel="http://schemas.microsoft.com/office/2019/extlst" xmlns:r="http://schemas.openxmlformats.org/officeDocument/2006/relationships" xmlns:m="http://schemas.openxmlformats.org/officeDocument/2006/math" xmlns:v="urn:schemas-microsoft-com:vml" xmlns:wp14="http://schemas.microsoft.com/office/word/2010/wordprocessingDrawing" xmlns:wp="http://schemas.openxmlformats.org/drawingml/2006/wordprocessingDrawing" xmlns:w10="urn:schemas-microsoft-com:office:word" xmlns:w="http://schemas.openxmlformats.org/wordprocessingml/2006/main" xmlns:w14="http://schemas.microsoft.com/office/word/2010/wordml" xmlns:w15="http://schemas.microsoft.com/office/word/2012/wordml" xmlns:w16cex="http://schemas.microsoft.com/office/word/2018/wordml/cex" xmlns:w16cid="http://schemas.microsoft.com/office/word/2016/wordml/cid" xmlns:w16="http://schemas.microsoft.com/office/word/2018/wordml" xmlns:w16sdtdh="http://schemas.microsoft.com/office/word/2020/wordml/sdtdatahash" xmlns:w16se="http://schemas.microsoft.com/office/word/2015/wordml/symex" xmlns:wpg="http://schemas.microsoft.com/office/word/2010/wordprocessingGroup" xmlns:wpi="http://schemas.microsoft.com/office/word/2010/wordprocessingInk" xmlns:wne="http://schemas.microsoft.com/office/word/2006/wordml" xmlns:wps="http://schemas.microsoft.com/office/word/2010/wordprocessingShape" mc:Ignorable="w14 w15 w16se w16cid w16 w16cex w16sdtdh wp14">
   <w:body>
     <w:p>
       <w:pPr>
         <w:pStyle w:val="Title"/>
       </w:pPr>
-      <w:bookmarkStart w:id="0" w:name="_GoBack"/>
-      <w:bookmarkEnd w:id="0"/>
       <w:r>
         <w:t xml:space="preserve"> </w:t>
       </w:r>
@@ -140,7 +138,7 @@
     </w:p>
     <w:p>
       <w:pPr>
-        <w:spacing w:before="200" w:line="480" w:lineRule="auto"/>
+        <w:spacing w:before="200"/>
       </w:pPr>
       <w:r>
         <w:t xml:space="preserve"> Heading 9 </w:t>
@@ -349,6 +347,7 @@
         <w:pStyle w:val="Definition"/>
       </w:pPr>
       <w:r>
+        <w:lastRenderedPageBreak/>
         <w:t xml:space="preserve"> Definition </w:t>
       </w:r>
     </w:p>
@@ -391,7 +390,7 @@
 </file>
 
 <file path=word/endnotes.xml><?xml version="1.0" encoding="utf-8"?>
-<w:endnotes xmlns:wpc="http://schemas.microsoft.com/office/word/2010/wordprocessingCanvas" xmlns:cx="http://schemas.microsoft.com/office/drawing/2014/chartex" xmlns:cx1="http://schemas.microsoft.com/office/drawing/2015/9/8/chartex" xmlns:cx2="http://schemas.microsoft.com/office/drawing/2015/10/21/chartex" xmlns:cx3="http://schemas.microsoft.com/office/drawing/2016/5/9/chartex" xmlns:cx4="http://schemas.microsoft.com/office/drawing/2016/5/10/chartex" xmlns:cx5="http://schemas.microsoft.com/office/drawing/2016/5/11/chartex" xmlns:cx6="http://schemas.microsoft.com/office/drawing/2016/5/12/chartex" xmlns:cx7="http://schemas.microsoft.com/office/drawing/2016/5/13/chartex" xmlns:cx8="http://schemas.microsoft.com/office/drawing/2016/5/14/chartex" xmlns:mc="http://schemas.openxmlformats.org/markup-compatibility/2006" xmlns:aink="http://schemas.microsoft.com/office/drawing/2016/ink" xmlns:am3d="http://schemas.microsoft.com/office/drawing/2017/model3d" xmlns:o="urn:schemas-microsoft-com:office:office" xmlns:r="http://schemas.openxmlformats.org/officeDocument/2006/relationships" xmlns:m="http://schemas.openxmlformats.org/officeDocument/2006/math" xmlns:v="urn:schemas-microsoft-com:vml" xmlns:wp14="http://schemas.microsoft.com/office/word/2010/wordprocessingDrawing" xmlns:wp="http://schemas.openxmlformats.org/drawingml/2006/wordprocessingDrawing" xmlns:w10="urn:schemas-microsoft-com:office:word" xmlns:w="http://schemas.openxmlformats.org/wordprocessingml/2006/main" xmlns:w14="http://schemas.microsoft.com/office/word/2010/wordml" xmlns:w15="http://schemas.microsoft.com/office/word/2012/wordml" xmlns:w16cid="http://schemas.microsoft.com/office/word/2016/wordml/cid" xmlns:w16se="http://schemas.microsoft.com/office/word/2015/wordml/symex" xmlns:wpg="http://schemas.microsoft.com/office/word/2010/wordprocessingGroup" xmlns:wpi="http://schemas.microsoft.com/office/word/2010/wordprocessingInk" xmlns:wne="http://schemas.microsoft.com/office/word/2006/wordml" xmlns:wps="http://schemas.microsoft.com/office/word/2010/wordprocessingShape" mc:Ignorable="w14 w15 w16se w16cid wp14">
+<w:endnotes xmlns:wpc="http://schemas.microsoft.com/office/word/2010/wordprocessingCanvas" xmlns:cx="http://schemas.microsoft.com/office/drawing/2014/chartex" xmlns:cx1="http://schemas.microsoft.com/office/drawing/2015/9/8/chartex" xmlns:cx2="http://schemas.microsoft.com/office/drawing/2015/10/21/chartex" xmlns:cx3="http://schemas.microsoft.com/office/drawing/2016/5/9/chartex" xmlns:cx4="http://schemas.microsoft.com/office/drawing/2016/5/10/chartex" xmlns:cx5="http://schemas.microsoft.com/office/drawing/2016/5/11/chartex" xmlns:cx6="http://schemas.microsoft.com/office/drawing/2016/5/12/chartex" xmlns:cx7="http://schemas.microsoft.com/office/drawing/2016/5/13/chartex" xmlns:cx8="http://schemas.microsoft.com/office/drawing/2016/5/14/chartex" xmlns:mc="http://schemas.openxmlformats.org/markup-compatibility/2006" xmlns:aink="http://schemas.microsoft.com/office/drawing/2016/ink" xmlns:am3d="http://schemas.microsoft.com/office/drawing/2017/model3d" xmlns:o="urn:schemas-microsoft-com:office:office" xmlns:oel="http://schemas.microsoft.com/office/2019/extlst" xmlns:r="http://schemas.openxmlformats.org/officeDocument/2006/relationships" xmlns:m="http://schemas.openxmlformats.org/officeDocument/2006/math" xmlns:v="urn:schemas-microsoft-com:vml" xmlns:wp14="http://schemas.microsoft.com/office/word/2010/wordprocessingDrawing" xmlns:wp="http://schemas.openxmlformats.org/drawingml/2006/wordprocessingDrawing" xmlns:w10="urn:schemas-microsoft-com:office:word" xmlns:w="http://schemas.openxmlformats.org/wordprocessingml/2006/main" xmlns:w14="http://schemas.microsoft.com/office/word/2010/wordml" xmlns:w15="http://schemas.microsoft.com/office/word/2012/wordml" xmlns:w16cex="http://schemas.microsoft.com/office/word/2018/wordml/cex" xmlns:w16cid="http://schemas.microsoft.com/office/word/2016/wordml/cid" xmlns:w16="http://schemas.microsoft.com/office/word/2018/wordml" xmlns:w16sdtdh="http://schemas.microsoft.com/office/word/2020/wordml/sdtdatahash" xmlns:w16se="http://schemas.microsoft.com/office/word/2015/wordml/symex" xmlns:wpg="http://schemas.microsoft.com/office/word/2010/wordprocessingGroup" xmlns:wpi="http://schemas.microsoft.com/office/word/2010/wordprocessingInk" xmlns:wne="http://schemas.microsoft.com/office/word/2006/wordml" xmlns:wps="http://schemas.microsoft.com/office/word/2010/wordprocessingShape" mc:Ignorable="w14 w15 w16se w16cid w16 w16cex w16sdtdh wp14">
   <w:endnote w:type="separator" w:id="-1">
     <w:p>
       <w:r>
@@ -410,7 +409,7 @@
 </file>
 
 <file path=word/footer1.xml><?xml version="1.0" encoding="utf-8"?>
-<w:ftr xmlns:wpc="http://schemas.microsoft.com/office/word/2010/wordprocessingCanvas" xmlns:cx="http://schemas.microsoft.com/office/drawing/2014/chartex" xmlns:cx1="http://schemas.microsoft.com/office/drawing/2015/9/8/chartex" xmlns:cx2="http://schemas.microsoft.com/office/drawing/2015/10/21/chartex" xmlns:cx3="http://schemas.microsoft.com/office/drawing/2016/5/9/chartex" xmlns:cx4="http://schemas.microsoft.com/office/drawing/2016/5/10/chartex" xmlns:cx5="http://schemas.microsoft.com/office/drawing/2016/5/11/chartex" xmlns:cx6="http://schemas.microsoft.com/office/drawing/2016/5/12/chartex" xmlns:cx7="http://schemas.microsoft.com/office/drawing/2016/5/13/chartex" xmlns:cx8="http://schemas.microsoft.com/office/drawing/2016/5/14/chartex" xmlns:mc="http://schemas.openxmlformats.org/markup-compatibility/2006" xmlns:aink="http://schemas.microsoft.com/office/drawing/2016/ink" xmlns:am3d="http://schemas.microsoft.com/office/drawing/2017/model3d" xmlns:o="urn:schemas-microsoft-com:office:office" xmlns:r="http://schemas.openxmlformats.org/officeDocument/2006/relationships" xmlns:m="http://schemas.openxmlformats.org/officeDocument/2006/math" xmlns:v="urn:schemas-microsoft-com:vml" xmlns:wp14="http://schemas.microsoft.com/office/word/2010/wordprocessingDrawing" xmlns:wp="http://schemas.openxmlformats.org/drawingml/2006/wordprocessingDrawing" xmlns:w10="urn:schemas-microsoft-com:office:word" xmlns:w="http://schemas.openxmlformats.org/wordprocessingml/2006/main" xmlns:w14="http://schemas.microsoft.com/office/word/2010/wordml" xmlns:w15="http://schemas.microsoft.com/office/word/2012/wordml" xmlns:w16cid="http://schemas.microsoft.com/office/word/2016/wordml/cid" xmlns:w16se="http://schemas.microsoft.com/office/word/2015/wordml/symex" xmlns:wpg="http://schemas.microsoft.com/office/word/2010/wordprocessingGroup" xmlns:wpi="http://schemas.microsoft.com/office/word/2010/wordprocessingInk" xmlns:wne="http://schemas.microsoft.com/office/word/2006/wordml" xmlns:wps="http://schemas.microsoft.com/office/word/2010/wordprocessingShape" mc:Ignorable="w14 w15 w16se w16cid wp14">
+<w:ftr xmlns:wpc="http://schemas.microsoft.com/office/word/2010/wordprocessingCanvas" xmlns:cx="http://schemas.microsoft.com/office/drawing/2014/chartex" xmlns:cx1="http://schemas.microsoft.com/office/drawing/2015/9/8/chartex" xmlns:cx2="http://schemas.microsoft.com/office/drawing/2015/10/21/chartex" xmlns:cx3="http://schemas.microsoft.com/office/drawing/2016/5/9/chartex" xmlns:cx4="http://schemas.microsoft.com/office/drawing/2016/5/10/chartex" xmlns:cx5="http://schemas.microsoft.com/office/drawing/2016/5/11/chartex" xmlns:cx6="http://schemas.microsoft.com/office/drawing/2016/5/12/chartex" xmlns:cx7="http://schemas.microsoft.com/office/drawing/2016/5/13/chartex" xmlns:cx8="http://schemas.microsoft.com/office/drawing/2016/5/14/chartex" xmlns:mc="http://schemas.openxmlformats.org/markup-compatibility/2006" xmlns:aink="http://schemas.microsoft.com/office/drawing/2016/ink" xmlns:am3d="http://schemas.microsoft.com/office/drawing/2017/model3d" xmlns:o="urn:schemas-microsoft-com:office:office" xmlns:oel="http://schemas.microsoft.com/office/2019/extlst" xmlns:r="http://schemas.openxmlformats.org/officeDocument/2006/relationships" xmlns:m="http://schemas.openxmlformats.org/officeDocument/2006/math" xmlns:v="urn:schemas-microsoft-com:vml" xmlns:wp14="http://schemas.microsoft.com/office/word/2010/wordprocessingDrawing" xmlns:wp="http://schemas.openxmlformats.org/drawingml/2006/wordprocessingDrawing" xmlns:w10="urn:schemas-microsoft-com:office:word" xmlns:w="http://schemas.openxmlformats.org/wordprocessingml/2006/main" xmlns:w14="http://schemas.microsoft.com/office/word/2010/wordml" xmlns:w15="http://schemas.microsoft.com/office/word/2012/wordml" xmlns:w16cex="http://schemas.microsoft.com/office/word/2018/wordml/cex" xmlns:w16cid="http://schemas.microsoft.com/office/word/2016/wordml/cid" xmlns:w16="http://schemas.microsoft.com/office/word/2018/wordml" xmlns:w16sdtdh="http://schemas.microsoft.com/office/word/2020/wordml/sdtdatahash" xmlns:w16se="http://schemas.microsoft.com/office/word/2015/wordml/symex" xmlns:wpg="http://schemas.microsoft.com/office/word/2010/wordprocessingGroup" xmlns:wpi="http://schemas.microsoft.com/office/word/2010/wordprocessingInk" xmlns:wne="http://schemas.microsoft.com/office/word/2006/wordml" xmlns:wps="http://schemas.microsoft.com/office/word/2010/wordprocessingShape" mc:Ignorable="w14 w15 w16se w16cid w16 w16cex w16sdtdh wp14">
   <w:p>
     <w:pPr>
       <w:pStyle w:val="Footer"/>
@@ -423,7 +422,7 @@
 </file>
 
 <file path=word/footnotes.xml><?xml version="1.0" encoding="utf-8"?>
-<w:footnotes xmlns:wpc="http://schemas.microsoft.com/office/word/2010/wordprocessingCanvas" xmlns:cx="http://schemas.microsoft.com/office/drawing/2014/chartex" xmlns:cx1="http://schemas.microsoft.com/office/drawing/2015/9/8/chartex" xmlns:cx2="http://schemas.microsoft.com/office/drawing/2015/10/21/chartex" xmlns:cx3="http://schemas.microsoft.com/office/drawing/2016/5/9/chartex" xmlns:cx4="http://schemas.microsoft.com/office/drawing/2016/5/10/chartex" xmlns:cx5="http://schemas.microsoft.com/office/drawing/2016/5/11/chartex" xmlns:cx6="http://schemas.microsoft.com/office/drawing/2016/5/12/chartex" xmlns:cx7="http://schemas.microsoft.com/office/drawing/2016/5/13/chartex" xmlns:cx8="http://schemas.microsoft.com/office/drawing/2016/5/14/chartex" xmlns:mc="http://schemas.openxmlformats.org/markup-compatibility/2006" xmlns:aink="http://schemas.microsoft.com/office/drawing/2016/ink" xmlns:am3d="http://schemas.microsoft.com/office/drawing/2017/model3d" xmlns:o="urn:schemas-microsoft-com:office:office" xmlns:r="http://schemas.openxmlformats.org/officeDocument/2006/relationships" xmlns:m="http://schemas.openxmlformats.org/officeDocument/2006/math" xmlns:v="urn:schemas-microsoft-com:vml" xmlns:wp14="http://schemas.microsoft.com/office/word/2010/wordprocessingDrawing" xmlns:wp="http://schemas.openxmlformats.org/drawingml/2006/wordprocessingDrawing" xmlns:w10="urn:schemas-microsoft-com:office:word" xmlns:w="http://schemas.openxmlformats.org/wordprocessingml/2006/main" xmlns:w14="http://schemas.microsoft.com/office/word/2010/wordml" xmlns:w15="http://schemas.microsoft.com/office/word/2012/wordml" xmlns:w16cid="http://schemas.microsoft.com/office/word/2016/wordml/cid" xmlns:w16se="http://schemas.microsoft.com/office/word/2015/wordml/symex" xmlns:wpg="http://schemas.microsoft.com/office/word/2010/wordprocessingGroup" xmlns:wpi="http://schemas.microsoft.com/office/word/2010/wordprocessingInk" xmlns:wne="http://schemas.microsoft.com/office/word/2006/wordml" xmlns:wps="http://schemas.microsoft.com/office/word/2010/wordprocessingShape" mc:Ignorable="w14 w15 w16se w16cid wp14">
+<w:footnotes xmlns:wpc="http://schemas.microsoft.com/office/word/2010/wordprocessingCanvas" xmlns:cx="http://schemas.microsoft.com/office/drawing/2014/chartex" xmlns:cx1="http://schemas.microsoft.com/office/drawing/2015/9/8/chartex" xmlns:cx2="http://schemas.microsoft.com/office/drawing/2015/10/21/chartex" xmlns:cx3="http://schemas.microsoft.com/office/drawing/2016/5/9/chartex" xmlns:cx4="http://schemas.microsoft.com/office/drawing/2016/5/10/chartex" xmlns:cx5="http://schemas.microsoft.com/office/drawing/2016/5/11/chartex" xmlns:cx6="http://schemas.microsoft.com/office/drawing/2016/5/12/chartex" xmlns:cx7="http://schemas.microsoft.com/office/drawing/2016/5/13/chartex" xmlns:cx8="http://schemas.microsoft.com/office/drawing/2016/5/14/chartex" xmlns:mc="http://schemas.openxmlformats.org/markup-compatibility/2006" xmlns:aink="http://schemas.microsoft.com/office/drawing/2016/ink" xmlns:am3d="http://schemas.microsoft.com/office/drawing/2017/model3d" xmlns:o="urn:schemas-microsoft-com:office:office" xmlns:oel="http://schemas.microsoft.com/office/2019/extlst" xmlns:r="http://schemas.openxmlformats.org/officeDocument/2006/relationships" xmlns:m="http://schemas.openxmlformats.org/officeDocument/2006/math" xmlns:v="urn:schemas-microsoft-com:vml" xmlns:wp14="http://schemas.microsoft.com/office/word/2010/wordprocessingDrawing" xmlns:wp="http://schemas.openxmlformats.org/drawingml/2006/wordprocessingDrawing" xmlns:w10="urn:schemas-microsoft-com:office:word" xmlns:w="http://schemas.openxmlformats.org/wordprocessingml/2006/main" xmlns:w14="http://schemas.microsoft.com/office/word/2010/wordml" xmlns:w15="http://schemas.microsoft.com/office/word/2012/wordml" xmlns:w16cex="http://schemas.microsoft.com/office/word/2018/wordml/cex" xmlns:w16cid="http://schemas.microsoft.com/office/word/2016/wordml/cid" xmlns:w16="http://schemas.microsoft.com/office/word/2018/wordml" xmlns:w16sdtdh="http://schemas.microsoft.com/office/word/2020/wordml/sdtdatahash" xmlns:w16se="http://schemas.microsoft.com/office/word/2015/wordml/symex" xmlns:wpg="http://schemas.microsoft.com/office/word/2010/wordprocessingGroup" xmlns:wpi="http://schemas.microsoft.com/office/word/2010/wordprocessingInk" xmlns:wne="http://schemas.microsoft.com/office/word/2006/wordml" xmlns:wps="http://schemas.microsoft.com/office/word/2010/wordprocessingShape" mc:Ignorable="w14 w15 w16se w16cid w16 w16cex w16sdtdh wp14">
   <w:footnote w:type="separator" w:id="-1">
     <w:p>
       <w:r>
@@ -458,13 +457,13 @@
 </file>
 
 <file path=word/header1.xml><?xml version="1.0" encoding="utf-8"?>
-<w:hdr xmlns:wpc="http://schemas.microsoft.com/office/word/2010/wordprocessingCanvas" xmlns:cx="http://schemas.microsoft.com/office/drawing/2014/chartex" xmlns:cx1="http://schemas.microsoft.com/office/drawing/2015/9/8/chartex" xmlns:cx2="http://schemas.microsoft.com/office/drawing/2015/10/21/chartex" xmlns:cx3="http://schemas.microsoft.com/office/drawing/2016/5/9/chartex" xmlns:cx4="http://schemas.microsoft.com/office/drawing/2016/5/10/chartex" xmlns:cx5="http://schemas.microsoft.com/office/drawing/2016/5/11/chartex" xmlns:cx6="http://schemas.microsoft.com/office/drawing/2016/5/12/chartex" xmlns:cx7="http://schemas.microsoft.com/office/drawing/2016/5/13/chartex" xmlns:cx8="http://schemas.microsoft.com/office/drawing/2016/5/14/chartex" xmlns:mc="http://schemas.openxmlformats.org/markup-compatibility/2006" xmlns:aink="http://schemas.microsoft.com/office/drawing/2016/ink" xmlns:am3d="http://schemas.microsoft.com/office/drawing/2017/model3d" xmlns:o="urn:schemas-microsoft-com:office:office" xmlns:r="http://schemas.openxmlformats.org/officeDocument/2006/relationships" xmlns:m="http://schemas.openxmlformats.org/officeDocument/2006/math" xmlns:v="urn:schemas-microsoft-com:vml" xmlns:wp14="http://schemas.microsoft.com/office/word/2010/wordprocessingDrawing" xmlns:wp="http://schemas.openxmlformats.org/drawingml/2006/wordprocessingDrawing" xmlns:w10="urn:schemas-microsoft-com:office:word" xmlns:w="http://schemas.openxmlformats.org/wordprocessingml/2006/main" xmlns:w14="http://schemas.microsoft.com/office/word/2010/wordml" xmlns:w15="http://schemas.microsoft.com/office/word/2012/wordml" xmlns:w16cid="http://schemas.microsoft.com/office/word/2016/wordml/cid" xmlns:w16se="http://schemas.microsoft.com/office/word/2015/wordml/symex" xmlns:wpg="http://schemas.microsoft.com/office/word/2010/wordprocessingGroup" xmlns:wpi="http://schemas.microsoft.com/office/word/2010/wordprocessingInk" xmlns:wne="http://schemas.microsoft.com/office/word/2006/wordml" xmlns:wps="http://schemas.microsoft.com/office/word/2010/wordprocessingShape" mc:Ignorable="w14 w15 w16se w16cid wp14">
+<w:hdr xmlns:wpc="http://schemas.microsoft.com/office/word/2010/wordprocessingCanvas" xmlns:cx="http://schemas.microsoft.com/office/drawing/2014/chartex" xmlns:cx1="http://schemas.microsoft.com/office/drawing/2015/9/8/chartex" xmlns:cx2="http://schemas.microsoft.com/office/drawing/2015/10/21/chartex" xmlns:cx3="http://schemas.microsoft.com/office/drawing/2016/5/9/chartex" xmlns:cx4="http://schemas.microsoft.com/office/drawing/2016/5/10/chartex" xmlns:cx5="http://schemas.microsoft.com/office/drawing/2016/5/11/chartex" xmlns:cx6="http://schemas.microsoft.com/office/drawing/2016/5/12/chartex" xmlns:cx7="http://schemas.microsoft.com/office/drawing/2016/5/13/chartex" xmlns:cx8="http://schemas.microsoft.com/office/drawing/2016/5/14/chartex" xmlns:mc="http://schemas.openxmlformats.org/markup-compatibility/2006" xmlns:aink="http://schemas.microsoft.com/office/drawing/2016/ink" xmlns:am3d="http://schemas.microsoft.com/office/drawing/2017/model3d" xmlns:o="urn:schemas-microsoft-com:office:office" xmlns:oel="http://schemas.microsoft.com/office/2019/extlst" xmlns:r="http://schemas.openxmlformats.org/officeDocument/2006/relationships" xmlns:m="http://schemas.openxmlformats.org/officeDocument/2006/math" xmlns:v="urn:schemas-microsoft-com:vml" xmlns:wp14="http://schemas.microsoft.com/office/word/2010/wordprocessingDrawing" xmlns:wp="http://schemas.openxmlformats.org/drawingml/2006/wordprocessingDrawing" xmlns:w10="urn:schemas-microsoft-com:office:word" xmlns:w="http://schemas.openxmlformats.org/wordprocessingml/2006/main" xmlns:w14="http://schemas.microsoft.com/office/word/2010/wordml" xmlns:w15="http://schemas.microsoft.com/office/word/2012/wordml" xmlns:w16cex="http://schemas.microsoft.com/office/word/2018/wordml/cex" xmlns:w16cid="http://schemas.microsoft.com/office/word/2016/wordml/cid" xmlns:w16="http://schemas.microsoft.com/office/word/2018/wordml" xmlns:w16sdtdh="http://schemas.microsoft.com/office/word/2020/wordml/sdtdatahash" xmlns:w16se="http://schemas.microsoft.com/office/word/2015/wordml/symex" xmlns:wpg="http://schemas.microsoft.com/office/word/2010/wordprocessingGroup" xmlns:wpi="http://schemas.microsoft.com/office/word/2010/wordprocessingInk" xmlns:wne="http://schemas.microsoft.com/office/word/2006/wordml" xmlns:wps="http://schemas.microsoft.com/office/word/2010/wordprocessingShape" mc:Ignorable="w14 w15 w16se w16cid w16 w16cex w16sdtdh wp14">
   <w:p>
     <w:pPr>
       <w:pStyle w:val="Header"/>
     </w:pPr>
     <w:r>
-      <w:t>#author_lastname# / #short_title# / </w:t>
+      <w:t>#author_lastname# / #short_title# /</w:t>
     </w:r>
     <w:r>
       <w:fldChar w:fldCharType="begin"/>
@@ -489,7 +488,7 @@
 </file>
 
 <file path=word/header2.xml><?xml version="1.0" encoding="utf-8"?>
-<w:hdr xmlns:wpc="http://schemas.microsoft.com/office/word/2010/wordprocessingCanvas" xmlns:cx="http://schemas.microsoft.com/office/drawing/2014/chartex" xmlns:cx1="http://schemas.microsoft.com/office/drawing/2015/9/8/chartex" xmlns:cx2="http://schemas.microsoft.com/office/drawing/2015/10/21/chartex" xmlns:cx3="http://schemas.microsoft.com/office/drawing/2016/5/9/chartex" xmlns:cx4="http://schemas.microsoft.com/office/drawing/2016/5/10/chartex" xmlns:cx5="http://schemas.microsoft.com/office/drawing/2016/5/11/chartex" xmlns:cx6="http://schemas.microsoft.com/office/drawing/2016/5/12/chartex" xmlns:cx7="http://schemas.microsoft.com/office/drawing/2016/5/13/chartex" xmlns:cx8="http://schemas.microsoft.com/office/drawing/2016/5/14/chartex" xmlns:mc="http://schemas.openxmlformats.org/markup-compatibility/2006" xmlns:aink="http://schemas.microsoft.com/office/drawing/2016/ink" xmlns:am3d="http://schemas.microsoft.com/office/drawing/2017/model3d" xmlns:o="urn:schemas-microsoft-com:office:office" xmlns:r="http://schemas.openxmlformats.org/officeDocument/2006/relationships" xmlns:m="http://schemas.openxmlformats.org/officeDocument/2006/math" xmlns:v="urn:schemas-microsoft-com:vml" xmlns:wp14="http://schemas.microsoft.com/office/word/2010/wordprocessingDrawing" xmlns:wp="http://schemas.openxmlformats.org/drawingml/2006/wordprocessingDrawing" xmlns:w10="urn:schemas-microsoft-com:office:word" xmlns:w="http://schemas.openxmlformats.org/wordprocessingml/2006/main" xmlns:w14="http://schemas.microsoft.com/office/word/2010/wordml" xmlns:w15="http://schemas.microsoft.com/office/word/2012/wordml" xmlns:w16cid="http://schemas.microsoft.com/office/word/2016/wordml/cid" xmlns:w16se="http://schemas.microsoft.com/office/word/2015/wordml/symex" xmlns:wpg="http://schemas.microsoft.com/office/word/2010/wordprocessingGroup" xmlns:wpi="http://schemas.microsoft.com/office/word/2010/wordprocessingInk" xmlns:wne="http://schemas.microsoft.com/office/word/2006/wordml" xmlns:wps="http://schemas.microsoft.com/office/word/2010/wordprocessingShape" mc:Ignorable="w14 w15 w16se w16cid wp14">
+<w:hdr xmlns:wpc="http://schemas.microsoft.com/office/word/2010/wordprocessingCanvas" xmlns:cx="http://schemas.microsoft.com/office/drawing/2014/chartex" xmlns:cx1="http://schemas.microsoft.com/office/drawing/2015/9/8/chartex" xmlns:cx2="http://schemas.microsoft.com/office/drawing/2015/10/21/chartex" xmlns:cx3="http://schemas.microsoft.com/office/drawing/2016/5/9/chartex" xmlns:cx4="http://schemas.microsoft.com/office/drawing/2016/5/10/chartex" xmlns:cx5="http://schemas.microsoft.com/office/drawing/2016/5/11/chartex" xmlns:cx6="http://schemas.microsoft.com/office/drawing/2016/5/12/chartex" xmlns:cx7="http://schemas.microsoft.com/office/drawing/2016/5/13/chartex" xmlns:cx8="http://schemas.microsoft.com/office/drawing/2016/5/14/chartex" xmlns:mc="http://schemas.openxmlformats.org/markup-compatibility/2006" xmlns:aink="http://schemas.microsoft.com/office/drawing/2016/ink" xmlns:am3d="http://schemas.microsoft.com/office/drawing/2017/model3d" xmlns:o="urn:schemas-microsoft-com:office:office" xmlns:oel="http://schemas.microsoft.com/office/2019/extlst" xmlns:r="http://schemas.openxmlformats.org/officeDocument/2006/relationships" xmlns:m="http://schemas.openxmlformats.org/officeDocument/2006/math" xmlns:v="urn:schemas-microsoft-com:vml" xmlns:wp14="http://schemas.microsoft.com/office/word/2010/wordprocessingDrawing" xmlns:wp="http://schemas.openxmlformats.org/drawingml/2006/wordprocessingDrawing" xmlns:w10="urn:schemas-microsoft-com:office:word" xmlns:w="http://schemas.openxmlformats.org/wordprocessingml/2006/main" xmlns:w14="http://schemas.microsoft.com/office/word/2010/wordml" xmlns:w15="http://schemas.microsoft.com/office/word/2012/wordml" xmlns:w16cex="http://schemas.microsoft.com/office/word/2018/wordml/cex" xmlns:w16cid="http://schemas.microsoft.com/office/word/2016/wordml/cid" xmlns:w16="http://schemas.microsoft.com/office/word/2018/wordml" xmlns:w16sdtdh="http://schemas.microsoft.com/office/word/2020/wordml/sdtdatahash" xmlns:w16se="http://schemas.microsoft.com/office/word/2015/wordml/symex" xmlns:wpg="http://schemas.microsoft.com/office/word/2010/wordprocessingGroup" xmlns:wpi="http://schemas.microsoft.com/office/word/2010/wordprocessingInk" xmlns:wne="http://schemas.microsoft.com/office/word/2006/wordml" xmlns:wps="http://schemas.microsoft.com/office/word/2010/wordprocessingShape" mc:Ignorable="w14 w15 w16se w16cid w16 w16cex w16sdtdh wp14">
   <w:tbl>
     <w:tblPr>
       <w:tblStyle w:val="TableGrid"/>
@@ -586,7 +585,7 @@
 </file>
 
 <file path=word/numbering.xml><?xml version="1.0" encoding="utf-8"?>
-<w:numbering xmlns:wpc="http://schemas.microsoft.com/office/word/2010/wordprocessingCanvas" xmlns:cx="http://schemas.microsoft.com/office/drawing/2014/chartex" xmlns:cx1="http://schemas.microsoft.com/office/drawing/2015/9/8/chartex" xmlns:cx2="http://schemas.microsoft.com/office/drawing/2015/10/21/chartex" xmlns:cx3="http://schemas.microsoft.com/office/drawing/2016/5/9/chartex" xmlns:cx4="http://schemas.microsoft.com/office/drawing/2016/5/10/chartex" xmlns:cx5="http://schemas.microsoft.com/office/drawing/2016/5/11/chartex" xmlns:cx6="http://schemas.microsoft.com/office/drawing/2016/5/12/chartex" xmlns:cx7="http://schemas.microsoft.com/office/drawing/2016/5/13/chartex" xmlns:cx8="http://schemas.microsoft.com/office/drawing/2016/5/14/chartex" xmlns:mc="http://schemas.openxmlformats.org/markup-compatibility/2006" xmlns:aink="http://schemas.microsoft.com/office/drawing/2016/ink" xmlns:am3d="http://schemas.microsoft.com/office/drawing/2017/model3d" xmlns:o="urn:schemas-microsoft-com:office:office" xmlns:r="http://schemas.openxmlformats.org/officeDocument/2006/relationships" xmlns:m="http://schemas.openxmlformats.org/officeDocument/2006/math" xmlns:v="urn:schemas-microsoft-com:vml" xmlns:wp14="http://schemas.microsoft.com/office/word/2010/wordprocessingDrawing" xmlns:wp="http://schemas.openxmlformats.org/drawingml/2006/wordprocessingDrawing" xmlns:w10="urn:schemas-microsoft-com:office:word" xmlns:w="http://schemas.openxmlformats.org/wordprocessingml/2006/main" xmlns:w14="http://schemas.microsoft.com/office/word/2010/wordml" xmlns:w15="http://schemas.microsoft.com/office/word/2012/wordml" xmlns:w16cid="http://schemas.microsoft.com/office/word/2016/wordml/cid" xmlns:w16se="http://schemas.microsoft.com/office/word/2015/wordml/symex" xmlns:wpg="http://schemas.microsoft.com/office/word/2010/wordprocessingGroup" xmlns:wpi="http://schemas.microsoft.com/office/word/2010/wordprocessingInk" xmlns:wne="http://schemas.microsoft.com/office/word/2006/wordml" xmlns:wps="http://schemas.microsoft.com/office/word/2010/wordprocessingShape" mc:Ignorable="w14 w15 w16se w16cid wp14">
+<w:numbering xmlns:wpc="http://schemas.microsoft.com/office/word/2010/wordprocessingCanvas" xmlns:cx="http://schemas.microsoft.com/office/drawing/2014/chartex" xmlns:cx1="http://schemas.microsoft.com/office/drawing/2015/9/8/chartex" xmlns:cx2="http://schemas.microsoft.com/office/drawing/2015/10/21/chartex" xmlns:cx3="http://schemas.microsoft.com/office/drawing/2016/5/9/chartex" xmlns:cx4="http://schemas.microsoft.com/office/drawing/2016/5/10/chartex" xmlns:cx5="http://schemas.microsoft.com/office/drawing/2016/5/11/chartex" xmlns:cx6="http://schemas.microsoft.com/office/drawing/2016/5/12/chartex" xmlns:cx7="http://schemas.microsoft.com/office/drawing/2016/5/13/chartex" xmlns:cx8="http://schemas.microsoft.com/office/drawing/2016/5/14/chartex" xmlns:mc="http://schemas.openxmlformats.org/markup-compatibility/2006" xmlns:aink="http://schemas.microsoft.com/office/drawing/2016/ink" xmlns:am3d="http://schemas.microsoft.com/office/drawing/2017/model3d" xmlns:o="urn:schemas-microsoft-com:office:office" xmlns:oel="http://schemas.microsoft.com/office/2019/extlst" xmlns:r="http://schemas.openxmlformats.org/officeDocument/2006/relationships" xmlns:m="http://schemas.openxmlformats.org/officeDocument/2006/math" xmlns:v="urn:schemas-microsoft-com:vml" xmlns:wp14="http://schemas.microsoft.com/office/word/2010/wordprocessingDrawing" xmlns:wp="http://schemas.openxmlformats.org/drawingml/2006/wordprocessingDrawing" xmlns:w10="urn:schemas-microsoft-com:office:word" xmlns:w="http://schemas.openxmlformats.org/wordprocessingml/2006/main" xmlns:w14="http://schemas.microsoft.com/office/word/2010/wordml" xmlns:w15="http://schemas.microsoft.com/office/word/2012/wordml" xmlns:w16cex="http://schemas.microsoft.com/office/word/2018/wordml/cex" xmlns:w16cid="http://schemas.microsoft.com/office/word/2016/wordml/cid" xmlns:w16="http://schemas.microsoft.com/office/word/2018/wordml" xmlns:w16sdtdh="http://schemas.microsoft.com/office/word/2020/wordml/sdtdatahash" xmlns:w16se="http://schemas.microsoft.com/office/word/2015/wordml/symex" xmlns:wpg="http://schemas.microsoft.com/office/word/2010/wordprocessingGroup" xmlns:wpi="http://schemas.microsoft.com/office/word/2010/wordprocessingInk" xmlns:wne="http://schemas.microsoft.com/office/word/2006/wordml" xmlns:wps="http://schemas.microsoft.com/office/word/2010/wordprocessingShape" mc:Ignorable="w14 w15 w16se w16cid w16 w16cex w16sdtdh wp14">
   <w:abstractNum w:abstractNumId="0" w15:restartNumberingAfterBreak="0">
     <w:nsid w:val="FFFFFF7C"/>
     <w:multiLevelType w:val="singleLevel"/>
@@ -772,41 +771,41 @@
       </w:rPr>
     </w:lvl>
   </w:abstractNum>
-  <w:num w:numId="1">
+  <w:num w:numId="1" w16cid:durableId="510148655">
     <w:abstractNumId w:val="0"/>
   </w:num>
-  <w:num w:numId="2">
+  <w:num w:numId="2" w16cid:durableId="1478494716">
     <w:abstractNumId w:val="1"/>
   </w:num>
-  <w:num w:numId="3">
+  <w:num w:numId="3" w16cid:durableId="1348799096">
     <w:abstractNumId w:val="2"/>
   </w:num>
-  <w:num w:numId="4">
+  <w:num w:numId="4" w16cid:durableId="1543858000">
     <w:abstractNumId w:val="3"/>
   </w:num>
-  <w:num w:numId="5">
+  <w:num w:numId="5" w16cid:durableId="283851689">
     <w:abstractNumId w:val="8"/>
   </w:num>
-  <w:num w:numId="6">
+  <w:num w:numId="6" w16cid:durableId="920485686">
     <w:abstractNumId w:val="4"/>
   </w:num>
-  <w:num w:numId="7">
+  <w:num w:numId="7" w16cid:durableId="2121950674">
     <w:abstractNumId w:val="5"/>
   </w:num>
-  <w:num w:numId="8">
+  <w:num w:numId="8" w16cid:durableId="1508668802">
     <w:abstractNumId w:val="6"/>
   </w:num>
-  <w:num w:numId="9">
+  <w:num w:numId="9" w16cid:durableId="90709806">
     <w:abstractNumId w:val="7"/>
   </w:num>
-  <w:num w:numId="10">
+  <w:num w:numId="10" w16cid:durableId="190385853">
     <w:abstractNumId w:val="9"/>
   </w:num>
 </w:numbering>
 </file>
 
 <file path=word/styles.xml><?xml version="1.0" encoding="utf-8"?>
-<w:styles xmlns:mc="http://schemas.openxmlformats.org/markup-compatibility/2006" xmlns:r="http://schemas.openxmlformats.org/officeDocument/2006/relationships" xmlns:w="http://schemas.openxmlformats.org/wordprocessingml/2006/main" xmlns:w14="http://schemas.microsoft.com/office/word/2010/wordml" xmlns:w15="http://schemas.microsoft.com/office/word/2012/wordml" xmlns:w16cid="http://schemas.microsoft.com/office/word/2016/wordml/cid" xmlns:w16se="http://schemas.microsoft.com/office/word/2015/wordml/symex" mc:Ignorable="w14 w15 w16se w16cid">
+<w:styles xmlns:mc="http://schemas.openxmlformats.org/markup-compatibility/2006" xmlns:r="http://schemas.openxmlformats.org/officeDocument/2006/relationships" xmlns:w="http://schemas.openxmlformats.org/wordprocessingml/2006/main" xmlns:w14="http://schemas.microsoft.com/office/word/2010/wordml" xmlns:w15="http://schemas.microsoft.com/office/word/2012/wordml" xmlns:w16cex="http://schemas.microsoft.com/office/word/2018/wordml/cex" xmlns:w16cid="http://schemas.microsoft.com/office/word/2016/wordml/cid" xmlns:w16="http://schemas.microsoft.com/office/word/2018/wordml" xmlns:w16sdtdh="http://schemas.microsoft.com/office/word/2020/wordml/sdtdatahash" xmlns:w16se="http://schemas.microsoft.com/office/word/2015/wordml/symex" mc:Ignorable="w14 w15 w16se w16cid w16 w16cex w16sdtdh">
   <w:docDefaults>
     <w:rPrDefault>
       <w:rPr>
@@ -818,7 +817,7 @@
     </w:rPrDefault>
     <w:pPrDefault/>
   </w:docDefaults>
-  <w:latentStyles w:defLockedState="0" w:defUIPriority="99" w:defSemiHidden="0" w:defUnhideWhenUsed="0" w:defQFormat="0" w:count="375">
+  <w:latentStyles w:defLockedState="0" w:defUIPriority="99" w:defSemiHidden="0" w:defUnhideWhenUsed="0" w:defQFormat="0" w:count="376">
     <w:lsdException w:name="Normal" w:uiPriority="0" w:qFormat="1"/>
     <w:lsdException w:name="heading 1" w:uiPriority="9" w:qFormat="1"/>
     <w:lsdException w:name="heading 2" w:semiHidden="1" w:uiPriority="9" w:unhideWhenUsed="1" w:qFormat="1"/>
@@ -1192,11 +1191,15 @@
     <w:lsdException w:name="List Table 7 Colorful Accent 6" w:uiPriority="52"/>
     <w:lsdException w:name="Mention" w:semiHidden="1" w:unhideWhenUsed="1"/>
     <w:lsdException w:name="Smart Hyperlink" w:semiHidden="1" w:unhideWhenUsed="1"/>
+    <w:lsdException w:name="Smart Link" w:semiHidden="1" w:unhideWhenUsed="1"/>
   </w:latentStyles>
   <w:style w:type="paragraph" w:default="1" w:styleId="Normal">
     <w:name w:val="Normal"/>
     <w:qFormat/>
-    <w:rsid w:val="00E74FFE"/>
+    <w:rsid w:val="001354EC"/>
+    <w:pPr>
+      <w:spacing w:line="480" w:lineRule="auto"/>
+    </w:pPr>
     <w:rPr>
       <w:rFonts w:ascii="Times New Roman" w:hAnsi="Times New Roman"/>
     </w:rPr>
@@ -1213,7 +1216,7 @@
       <w:keepNext/>
       <w:keepLines/>
       <w:pageBreakBefore/>
-      <w:spacing w:before="4320" w:line="480" w:lineRule="auto"/>
+      <w:spacing w:before="4320"/>
       <w:jc w:val="center"/>
       <w:outlineLvl w:val="0"/>
     </w:pPr>
@@ -1228,7 +1231,7 @@
     <w:qFormat/>
     <w:rsid w:val="00317771"/>
     <w:pPr>
-      <w:spacing w:before="480" w:line="480" w:lineRule="auto"/>
+      <w:spacing w:before="480"/>
       <w:jc w:val="center"/>
       <w:outlineLvl w:val="1"/>
     </w:pPr>
@@ -1246,7 +1249,7 @@
     <w:qFormat/>
     <w:rsid w:val="00DB1EDB"/>
     <w:pPr>
-      <w:spacing w:before="200" w:line="480" w:lineRule="auto"/>
+      <w:spacing w:before="200"/>
       <w:outlineLvl w:val="2"/>
     </w:pPr>
     <w:rPr>
@@ -1263,7 +1266,7 @@
     <w:qFormat/>
     <w:rsid w:val="00317771"/>
     <w:pPr>
-      <w:spacing w:before="200" w:line="480" w:lineRule="auto"/>
+      <w:spacing w:before="200"/>
       <w:outlineLvl w:val="3"/>
     </w:pPr>
     <w:rPr>
@@ -1281,7 +1284,7 @@
     <w:qFormat/>
     <w:rsid w:val="00317771"/>
     <w:pPr>
-      <w:spacing w:before="200" w:line="480" w:lineRule="auto"/>
+      <w:spacing w:before="200"/>
       <w:outlineLvl w:val="4"/>
     </w:pPr>
   </w:style>
@@ -1295,7 +1298,7 @@
     <w:qFormat/>
     <w:rsid w:val="00317771"/>
     <w:pPr>
-      <w:spacing w:before="200" w:line="480" w:lineRule="auto"/>
+      <w:spacing w:before="200"/>
       <w:outlineLvl w:val="5"/>
     </w:pPr>
   </w:style>
@@ -1309,7 +1312,7 @@
     <w:qFormat/>
     <w:rsid w:val="00317771"/>
     <w:pPr>
-      <w:spacing w:before="200" w:line="480" w:lineRule="auto"/>
+      <w:spacing w:before="200"/>
       <w:outlineLvl w:val="6"/>
     </w:pPr>
   </w:style>
@@ -1323,7 +1326,7 @@
     <w:qFormat/>
     <w:rsid w:val="00317771"/>
     <w:pPr>
-      <w:spacing w:before="200" w:line="480" w:lineRule="auto"/>
+      <w:spacing w:before="200"/>
       <w:outlineLvl w:val="7"/>
     </w:pPr>
   </w:style>
@@ -1363,7 +1366,7 @@
     <w:qFormat/>
     <w:rsid w:val="00783C2A"/>
     <w:pPr>
-      <w:spacing w:before="4320" w:line="480" w:lineRule="auto"/>
+      <w:spacing w:before="4320"/>
       <w:contextualSpacing/>
       <w:jc w:val="center"/>
     </w:pPr>
@@ -1396,7 +1399,6 @@
     <w:qFormat/>
     <w:rsid w:val="006961B4"/>
     <w:pPr>
-      <w:spacing w:line="480" w:lineRule="auto"/>
       <w:jc w:val="center"/>
     </w:pPr>
   </w:style>
@@ -1416,7 +1418,6 @@
     <w:qFormat/>
     <w:rsid w:val="006961B4"/>
     <w:pPr>
-      <w:spacing w:line="480" w:lineRule="auto"/>
       <w:jc w:val="center"/>
     </w:pPr>
   </w:style>
@@ -1429,7 +1430,6 @@
     <w:unhideWhenUsed/>
     <w:rsid w:val="006961B4"/>
     <w:pPr>
-      <w:spacing w:line="480" w:lineRule="auto"/>
       <w:jc w:val="center"/>
     </w:pPr>
   </w:style>
@@ -1459,7 +1459,6 @@
     <w:qFormat/>
     <w:rsid w:val="00327F5E"/>
     <w:pPr>
-      <w:spacing w:line="480" w:lineRule="auto"/>
       <w:ind w:firstLine="720"/>
       <w:contextualSpacing/>
     </w:pPr>

</xml_diff>